<commit_message>
Eliminato file java Hello, Creato file java somma, aggiunto Hello.cpp
</commit_message>
<xml_diff>
--- a/Documentazione/RanalliTivede.docx
+++ b/Documentazione/RanalliTivede.docx
@@ -3,8 +3,23 @@
 <w:document xmlns:ve="http://schemas.openxmlformats.org/markup-compatibility/2006" xmlns:o="urn:schemas-microsoft-com:office:office" xmlns:r="http://schemas.openxmlformats.org/officeDocument/2006/relationships" xmlns:m="http://schemas.openxmlformats.org/officeDocument/2006/math" xmlns:v="urn:schemas-microsoft-com:vml" xmlns:wp="http://schemas.openxmlformats.org/drawingml/2006/wordprocessingDrawing" xmlns:w10="urn:schemas-microsoft-com:office:word" xmlns:w="http://schemas.openxmlformats.org/wordprocessingml/2006/main" xmlns:wne="http://schemas.microsoft.com/office/word/2006/wordml">
   <w:body>
     <w:p>
+      <w:proofErr w:type="spellStart"/>
       <w:r>
-        <w:t>Ranalli Ti vede</w:t>
+        <w:t>Ranalli</w:t>
+      </w:r>
+      <w:proofErr w:type="spellEnd"/>
+      <w:r>
+        <w:t xml:space="preserve"> Ti vede</w:t>
+      </w:r>
+    </w:p>
+    <w:p>
+      <w:proofErr w:type="spellStart"/>
+      <w:r>
+        <w:t>Ranalli</w:t>
+      </w:r>
+      <w:proofErr w:type="spellEnd"/>
+      <w:r>
+        <w:t xml:space="preserve"> ti mette 2</w:t>
       </w:r>
     </w:p>
     <w:sectPr>
@@ -176,6 +191,7 @@
   <w:style w:type="paragraph" w:default="1" w:styleId="Normale">
     <w:name w:val="Normal"/>
     <w:qFormat/>
+    <w:rsid w:val="00B56A64"/>
   </w:style>
   <w:style w:type="character" w:default="1" w:styleId="Carpredefinitoparagrafo">
     <w:name w:val="Default Paragraph Font"/>

</xml_diff>